<commit_message>
Required git commands(as of now)
</commit_message>
<xml_diff>
--- a/git.docx
+++ b/git.docx
@@ -7,7 +7,7 @@
         <w:pStyle w:val="ListParagraph"/>
         <w:numPr>
           <w:ilvl w:val="0"/>
-          <w:numId w:val="1"/>
+          <w:numId w:val="6"/>
         </w:numPr>
         <w:rPr>
           <w:rFonts w:asciiTheme="majorHAnsi" w:hAnsiTheme="majorHAnsi"/>
@@ -31,34 +31,120 @@
           <w:sz w:val="26"/>
           <w:szCs w:val="26"/>
         </w:rPr>
-        <w:t xml:space="preserve"> init</w:t>
-      </w:r>
-      <w:r>
-        <w:rPr>
-          <w:rFonts w:asciiTheme="majorHAnsi" w:hAnsiTheme="majorHAnsi"/>
-          <w:sz w:val="26"/>
-          <w:szCs w:val="26"/>
-        </w:rPr>
-        <w:br/>
-        <w:t xml:space="preserve">- initializes the current folder as </w:t>
-      </w:r>
-      <w:proofErr w:type="spellStart"/>
-      <w:r>
-        <w:rPr>
-          <w:rFonts w:asciiTheme="majorHAnsi" w:hAnsiTheme="majorHAnsi"/>
-          <w:sz w:val="26"/>
-          <w:szCs w:val="26"/>
-        </w:rPr>
-        <w:t>git</w:t>
-      </w:r>
-      <w:proofErr w:type="spellEnd"/>
-      <w:r>
-        <w:rPr>
-          <w:rFonts w:asciiTheme="majorHAnsi" w:hAnsiTheme="majorHAnsi"/>
-          <w:sz w:val="26"/>
-          <w:szCs w:val="26"/>
-        </w:rPr>
-        <w:t xml:space="preserve"> repository</w:t>
+        <w:t xml:space="preserve"> </w:t>
+      </w:r>
+      <w:proofErr w:type="spellStart"/>
+      <w:r>
+        <w:rPr>
+          <w:rFonts w:asciiTheme="majorHAnsi" w:hAnsiTheme="majorHAnsi"/>
+          <w:sz w:val="26"/>
+          <w:szCs w:val="26"/>
+        </w:rPr>
+        <w:t>config</w:t>
+      </w:r>
+      <w:proofErr w:type="spellEnd"/>
+      <w:r>
+        <w:rPr>
+          <w:rFonts w:asciiTheme="majorHAnsi" w:hAnsiTheme="majorHAnsi"/>
+          <w:sz w:val="26"/>
+          <w:szCs w:val="26"/>
+        </w:rPr>
+        <w:t xml:space="preserve"> --</w:t>
+      </w:r>
+      <w:r>
+        <w:rPr>
+          <w:rFonts w:asciiTheme="majorHAnsi" w:hAnsiTheme="majorHAnsi"/>
+          <w:sz w:val="26"/>
+          <w:szCs w:val="26"/>
+        </w:rPr>
+        <w:t>global user.name “</w:t>
+      </w:r>
+      <w:proofErr w:type="spellStart"/>
+      <w:r>
+        <w:rPr>
+          <w:rFonts w:asciiTheme="majorHAnsi" w:hAnsiTheme="majorHAnsi"/>
+          <w:sz w:val="26"/>
+          <w:szCs w:val="26"/>
+        </w:rPr>
+        <w:t>Manideepa</w:t>
+      </w:r>
+      <w:proofErr w:type="spellEnd"/>
+      <w:r>
+        <w:rPr>
+          <w:rFonts w:asciiTheme="majorHAnsi" w:hAnsiTheme="majorHAnsi"/>
+          <w:sz w:val="26"/>
+          <w:szCs w:val="26"/>
+        </w:rPr>
+        <w:t xml:space="preserve"> Shaw”</w:t>
+      </w:r>
+    </w:p>
+    <w:p>
+      <w:pPr>
+        <w:pStyle w:val="ListParagraph"/>
+        <w:numPr>
+          <w:ilvl w:val="0"/>
+          <w:numId w:val="6"/>
+        </w:numPr>
+        <w:rPr>
+          <w:rFonts w:asciiTheme="majorHAnsi" w:hAnsiTheme="majorHAnsi"/>
+          <w:b/>
+          <w:sz w:val="26"/>
+          <w:szCs w:val="26"/>
+        </w:rPr>
+      </w:pPr>
+      <w:proofErr w:type="spellStart"/>
+      <w:r>
+        <w:rPr>
+          <w:rFonts w:asciiTheme="majorHAnsi" w:hAnsiTheme="majorHAnsi"/>
+          <w:sz w:val="26"/>
+          <w:szCs w:val="26"/>
+        </w:rPr>
+        <w:t>Git</w:t>
+      </w:r>
+      <w:proofErr w:type="spellEnd"/>
+      <w:r>
+        <w:rPr>
+          <w:rFonts w:asciiTheme="majorHAnsi" w:hAnsiTheme="majorHAnsi"/>
+          <w:sz w:val="26"/>
+          <w:szCs w:val="26"/>
+        </w:rPr>
+        <w:t xml:space="preserve"> </w:t>
+      </w:r>
+      <w:proofErr w:type="spellStart"/>
+      <w:r>
+        <w:rPr>
+          <w:rFonts w:asciiTheme="majorHAnsi" w:hAnsiTheme="majorHAnsi"/>
+          <w:sz w:val="26"/>
+          <w:szCs w:val="26"/>
+        </w:rPr>
+        <w:t>config</w:t>
+      </w:r>
+      <w:proofErr w:type="spellEnd"/>
+      <w:r>
+        <w:rPr>
+          <w:rFonts w:asciiTheme="majorHAnsi" w:hAnsiTheme="majorHAnsi"/>
+          <w:sz w:val="26"/>
+          <w:szCs w:val="26"/>
+        </w:rPr>
+        <w:t xml:space="preserve"> --</w:t>
+      </w:r>
+      <w:proofErr w:type="spellStart"/>
+      <w:r>
+        <w:rPr>
+          <w:rFonts w:asciiTheme="majorHAnsi" w:hAnsiTheme="majorHAnsi"/>
+          <w:sz w:val="26"/>
+          <w:szCs w:val="26"/>
+        </w:rPr>
+        <w:t>global.email</w:t>
+      </w:r>
+      <w:proofErr w:type="spellEnd"/>
+      <w:r>
+        <w:rPr>
+          <w:rFonts w:asciiTheme="majorHAnsi" w:hAnsiTheme="majorHAnsi"/>
+          <w:sz w:val="26"/>
+          <w:szCs w:val="26"/>
+        </w:rPr>
+        <w:t xml:space="preserve"> “jiya@gmail.com”</w:t>
       </w:r>
     </w:p>
     <w:p>
@@ -70,10 +156,537 @@
         </w:numPr>
         <w:rPr>
           <w:rFonts w:asciiTheme="majorHAnsi" w:hAnsiTheme="majorHAnsi"/>
-          <w:sz w:val="26"/>
-          <w:szCs w:val="26"/>
-        </w:rPr>
-      </w:pPr>
+          <w:b/>
+          <w:sz w:val="26"/>
+          <w:szCs w:val="26"/>
+        </w:rPr>
+      </w:pPr>
+      <w:proofErr w:type="spellStart"/>
+      <w:r>
+        <w:rPr>
+          <w:rFonts w:asciiTheme="majorHAnsi" w:hAnsiTheme="majorHAnsi"/>
+          <w:b/>
+          <w:sz w:val="26"/>
+          <w:szCs w:val="26"/>
+        </w:rPr>
+        <w:t>Git</w:t>
+      </w:r>
+      <w:proofErr w:type="spellEnd"/>
+      <w:r>
+        <w:rPr>
+          <w:rFonts w:asciiTheme="majorHAnsi" w:hAnsiTheme="majorHAnsi"/>
+          <w:b/>
+          <w:sz w:val="26"/>
+          <w:szCs w:val="26"/>
+        </w:rPr>
+        <w:t xml:space="preserve"> init</w:t>
+      </w:r>
+      <w:r>
+        <w:rPr>
+          <w:rFonts w:asciiTheme="majorHAnsi" w:hAnsiTheme="majorHAnsi"/>
+          <w:b/>
+          <w:sz w:val="26"/>
+          <w:szCs w:val="26"/>
+        </w:rPr>
+        <w:br/>
+        <w:t xml:space="preserve">- initializes the current folder as </w:t>
+      </w:r>
+      <w:proofErr w:type="spellStart"/>
+      <w:r>
+        <w:rPr>
+          <w:rFonts w:asciiTheme="majorHAnsi" w:hAnsiTheme="majorHAnsi"/>
+          <w:b/>
+          <w:sz w:val="26"/>
+          <w:szCs w:val="26"/>
+        </w:rPr>
+        <w:t>git</w:t>
+      </w:r>
+      <w:proofErr w:type="spellEnd"/>
+      <w:r>
+        <w:rPr>
+          <w:rFonts w:asciiTheme="majorHAnsi" w:hAnsiTheme="majorHAnsi"/>
+          <w:b/>
+          <w:sz w:val="26"/>
+          <w:szCs w:val="26"/>
+        </w:rPr>
+        <w:t xml:space="preserve"> repository</w:t>
+      </w:r>
+    </w:p>
+    <w:p>
+      <w:pPr>
+        <w:pStyle w:val="ListParagraph"/>
+        <w:numPr>
+          <w:ilvl w:val="0"/>
+          <w:numId w:val="1"/>
+        </w:numPr>
+        <w:rPr>
+          <w:rFonts w:asciiTheme="majorHAnsi" w:hAnsiTheme="majorHAnsi"/>
+          <w:b/>
+          <w:sz w:val="26"/>
+          <w:szCs w:val="26"/>
+        </w:rPr>
+      </w:pPr>
+      <w:proofErr w:type="spellStart"/>
+      <w:r>
+        <w:rPr>
+          <w:rFonts w:asciiTheme="majorHAnsi" w:hAnsiTheme="majorHAnsi"/>
+          <w:b/>
+          <w:sz w:val="26"/>
+          <w:szCs w:val="26"/>
+        </w:rPr>
+        <w:t>Git</w:t>
+      </w:r>
+      <w:proofErr w:type="spellEnd"/>
+      <w:r>
+        <w:rPr>
+          <w:rFonts w:asciiTheme="majorHAnsi" w:hAnsiTheme="majorHAnsi"/>
+          <w:b/>
+          <w:sz w:val="26"/>
+          <w:szCs w:val="26"/>
+        </w:rPr>
+        <w:t xml:space="preserve"> </w:t>
+      </w:r>
+      <w:proofErr w:type="gramStart"/>
+      <w:r>
+        <w:rPr>
+          <w:rFonts w:asciiTheme="majorHAnsi" w:hAnsiTheme="majorHAnsi"/>
+          <w:b/>
+          <w:sz w:val="26"/>
+          <w:szCs w:val="26"/>
+        </w:rPr>
+        <w:t>add .</w:t>
+      </w:r>
+      <w:proofErr w:type="gramEnd"/>
+      <w:r>
+        <w:rPr>
+          <w:rFonts w:asciiTheme="majorHAnsi" w:hAnsiTheme="majorHAnsi"/>
+          <w:b/>
+          <w:sz w:val="26"/>
+          <w:szCs w:val="26"/>
+        </w:rPr>
+        <w:br/>
+        <w:t>- Adds all the files</w:t>
+      </w:r>
+    </w:p>
+    <w:p>
+      <w:pPr>
+        <w:pStyle w:val="ListParagraph"/>
+        <w:numPr>
+          <w:ilvl w:val="0"/>
+          <w:numId w:val="1"/>
+        </w:numPr>
+        <w:rPr>
+          <w:rFonts w:asciiTheme="majorHAnsi" w:hAnsiTheme="majorHAnsi"/>
+          <w:b/>
+          <w:sz w:val="26"/>
+          <w:szCs w:val="26"/>
+        </w:rPr>
+      </w:pPr>
+      <w:proofErr w:type="spellStart"/>
+      <w:r>
+        <w:rPr>
+          <w:rFonts w:asciiTheme="majorHAnsi" w:hAnsiTheme="majorHAnsi"/>
+          <w:b/>
+          <w:sz w:val="26"/>
+          <w:szCs w:val="26"/>
+        </w:rPr>
+        <w:t>Git</w:t>
+      </w:r>
+      <w:proofErr w:type="spellEnd"/>
+      <w:r>
+        <w:rPr>
+          <w:rFonts w:asciiTheme="majorHAnsi" w:hAnsiTheme="majorHAnsi"/>
+          <w:b/>
+          <w:sz w:val="26"/>
+          <w:szCs w:val="26"/>
+        </w:rPr>
+        <w:t xml:space="preserve"> commit</w:t>
+      </w:r>
+      <w:r>
+        <w:rPr>
+          <w:rFonts w:asciiTheme="majorHAnsi" w:hAnsiTheme="majorHAnsi"/>
+          <w:b/>
+          <w:sz w:val="26"/>
+          <w:szCs w:val="26"/>
+        </w:rPr>
+        <w:br/>
+        <w:t xml:space="preserve">- commits changes to the </w:t>
+      </w:r>
+      <w:proofErr w:type="spellStart"/>
+      <w:r>
+        <w:rPr>
+          <w:rFonts w:asciiTheme="majorHAnsi" w:hAnsiTheme="majorHAnsi"/>
+          <w:b/>
+          <w:sz w:val="26"/>
+          <w:szCs w:val="26"/>
+        </w:rPr>
+        <w:t>git</w:t>
+      </w:r>
+      <w:proofErr w:type="spellEnd"/>
+      <w:r>
+        <w:rPr>
+          <w:rFonts w:asciiTheme="majorHAnsi" w:hAnsiTheme="majorHAnsi"/>
+          <w:b/>
+          <w:sz w:val="26"/>
+          <w:szCs w:val="26"/>
+        </w:rPr>
+        <w:t xml:space="preserve"> repository</w:t>
+      </w:r>
+    </w:p>
+    <w:p>
+      <w:pPr>
+        <w:pStyle w:val="ListParagraph"/>
+        <w:numPr>
+          <w:ilvl w:val="0"/>
+          <w:numId w:val="1"/>
+        </w:numPr>
+        <w:rPr>
+          <w:rFonts w:asciiTheme="majorHAnsi" w:hAnsiTheme="majorHAnsi"/>
+          <w:b/>
+          <w:sz w:val="26"/>
+          <w:szCs w:val="26"/>
+        </w:rPr>
+      </w:pPr>
+      <w:proofErr w:type="spellStart"/>
+      <w:r>
+        <w:rPr>
+          <w:rFonts w:asciiTheme="majorHAnsi" w:hAnsiTheme="majorHAnsi"/>
+          <w:b/>
+          <w:sz w:val="26"/>
+          <w:szCs w:val="26"/>
+        </w:rPr>
+        <w:t>Git</w:t>
+      </w:r>
+      <w:proofErr w:type="spellEnd"/>
+      <w:r>
+        <w:rPr>
+          <w:rFonts w:asciiTheme="majorHAnsi" w:hAnsiTheme="majorHAnsi"/>
+          <w:b/>
+          <w:sz w:val="26"/>
+          <w:szCs w:val="26"/>
+        </w:rPr>
+        <w:t xml:space="preserve"> push (for an already existing file)/</w:t>
+      </w:r>
+      <w:r>
+        <w:rPr>
+          <w:rFonts w:asciiTheme="majorHAnsi" w:hAnsiTheme="majorHAnsi"/>
+          <w:sz w:val="26"/>
+          <w:szCs w:val="26"/>
+        </w:rPr>
+        <w:t xml:space="preserve"> for a new file don’t add readme file </w:t>
+      </w:r>
+    </w:p>
+    <w:p>
+      <w:pPr>
+        <w:pStyle w:val="ListParagraph"/>
+        <w:numPr>
+          <w:ilvl w:val="0"/>
+          <w:numId w:val="1"/>
+        </w:numPr>
+        <w:rPr>
+          <w:rFonts w:asciiTheme="majorHAnsi" w:hAnsiTheme="majorHAnsi"/>
+          <w:sz w:val="26"/>
+          <w:szCs w:val="26"/>
+        </w:rPr>
+      </w:pPr>
+      <w:proofErr w:type="spellStart"/>
+      <w:r>
+        <w:rPr>
+          <w:rFonts w:asciiTheme="majorHAnsi" w:hAnsiTheme="majorHAnsi"/>
+          <w:sz w:val="26"/>
+          <w:szCs w:val="26"/>
+        </w:rPr>
+        <w:t>Git</w:t>
+      </w:r>
+      <w:proofErr w:type="spellEnd"/>
+      <w:r>
+        <w:rPr>
+          <w:rFonts w:asciiTheme="majorHAnsi" w:hAnsiTheme="majorHAnsi"/>
+          <w:sz w:val="26"/>
+          <w:szCs w:val="26"/>
+        </w:rPr>
+        <w:t xml:space="preserve"> status</w:t>
+      </w:r>
+      <w:r>
+        <w:rPr>
+          <w:rFonts w:asciiTheme="majorHAnsi" w:hAnsiTheme="majorHAnsi"/>
+          <w:sz w:val="26"/>
+          <w:szCs w:val="26"/>
+        </w:rPr>
+        <w:br/>
+        <w:t xml:space="preserve">- </w:t>
+      </w:r>
+      <w:r>
+        <w:rPr>
+          <w:rFonts w:asciiTheme="majorHAnsi" w:hAnsiTheme="majorHAnsi"/>
+          <w:sz w:val="26"/>
+          <w:szCs w:val="26"/>
+        </w:rPr>
+        <w:t xml:space="preserve">Gives the status of the </w:t>
+      </w:r>
+      <w:proofErr w:type="gramStart"/>
+      <w:r>
+        <w:rPr>
+          <w:rFonts w:asciiTheme="majorHAnsi" w:hAnsiTheme="majorHAnsi"/>
+          <w:sz w:val="26"/>
+          <w:szCs w:val="26"/>
+        </w:rPr>
+        <w:t>repository(</w:t>
+      </w:r>
+      <w:proofErr w:type="gramEnd"/>
+      <w:r>
+        <w:rPr>
+          <w:rFonts w:asciiTheme="majorHAnsi" w:hAnsiTheme="majorHAnsi"/>
+          <w:sz w:val="26"/>
+          <w:szCs w:val="26"/>
+        </w:rPr>
+        <w:t xml:space="preserve">if any commit is not done </w:t>
+      </w:r>
+      <w:proofErr w:type="spellStart"/>
+      <w:r>
+        <w:rPr>
+          <w:rFonts w:asciiTheme="majorHAnsi" w:hAnsiTheme="majorHAnsi"/>
+          <w:sz w:val="26"/>
+          <w:szCs w:val="26"/>
+        </w:rPr>
+        <w:t>yet,etc</w:t>
+      </w:r>
+      <w:proofErr w:type="spellEnd"/>
+      <w:r>
+        <w:rPr>
+          <w:rFonts w:asciiTheme="majorHAnsi" w:hAnsiTheme="majorHAnsi"/>
+          <w:sz w:val="26"/>
+          <w:szCs w:val="26"/>
+        </w:rPr>
+        <w:t>.)</w:t>
+      </w:r>
+    </w:p>
+    <w:p>
+      <w:pPr>
+        <w:pStyle w:val="ListParagraph"/>
+        <w:numPr>
+          <w:ilvl w:val="0"/>
+          <w:numId w:val="1"/>
+        </w:numPr>
+        <w:rPr>
+          <w:rFonts w:asciiTheme="majorHAnsi" w:hAnsiTheme="majorHAnsi"/>
+          <w:sz w:val="26"/>
+          <w:szCs w:val="26"/>
+        </w:rPr>
+      </w:pPr>
+      <w:proofErr w:type="spellStart"/>
+      <w:r>
+        <w:rPr>
+          <w:rFonts w:asciiTheme="majorHAnsi" w:hAnsiTheme="majorHAnsi"/>
+          <w:sz w:val="26"/>
+          <w:szCs w:val="26"/>
+        </w:rPr>
+        <w:t>Git</w:t>
+      </w:r>
+      <w:proofErr w:type="spellEnd"/>
+      <w:r>
+        <w:rPr>
+          <w:rFonts w:asciiTheme="majorHAnsi" w:hAnsiTheme="majorHAnsi"/>
+          <w:sz w:val="26"/>
+          <w:szCs w:val="26"/>
+        </w:rPr>
+        <w:t xml:space="preserve"> log</w:t>
+      </w:r>
+      <w:r>
+        <w:rPr>
+          <w:rFonts w:asciiTheme="majorHAnsi" w:hAnsiTheme="majorHAnsi"/>
+          <w:sz w:val="26"/>
+          <w:szCs w:val="26"/>
+        </w:rPr>
+        <w:t xml:space="preserve">/ </w:t>
+      </w:r>
+      <w:proofErr w:type="spellStart"/>
+      <w:r>
+        <w:rPr>
+          <w:rFonts w:asciiTheme="majorHAnsi" w:hAnsiTheme="majorHAnsi"/>
+          <w:sz w:val="26"/>
+          <w:szCs w:val="26"/>
+        </w:rPr>
+        <w:t>git</w:t>
+      </w:r>
+      <w:proofErr w:type="spellEnd"/>
+      <w:r>
+        <w:rPr>
+          <w:rFonts w:asciiTheme="majorHAnsi" w:hAnsiTheme="majorHAnsi"/>
+          <w:sz w:val="26"/>
+          <w:szCs w:val="26"/>
+        </w:rPr>
+        <w:t xml:space="preserve"> log --</w:t>
+      </w:r>
+      <w:proofErr w:type="spellStart"/>
+      <w:r>
+        <w:rPr>
+          <w:rFonts w:asciiTheme="majorHAnsi" w:hAnsiTheme="majorHAnsi"/>
+          <w:sz w:val="26"/>
+          <w:szCs w:val="26"/>
+        </w:rPr>
+        <w:t>oneline</w:t>
+      </w:r>
+      <w:proofErr w:type="spellEnd"/>
+      <w:r>
+        <w:rPr>
+          <w:rFonts w:asciiTheme="majorHAnsi" w:hAnsiTheme="majorHAnsi"/>
+          <w:sz w:val="26"/>
+          <w:szCs w:val="26"/>
+        </w:rPr>
+        <w:br/>
+        <w:t>- shows all the previous commits</w:t>
+      </w:r>
+    </w:p>
+    <w:p>
+      <w:pPr>
+        <w:pStyle w:val="ListParagraph"/>
+        <w:numPr>
+          <w:ilvl w:val="0"/>
+          <w:numId w:val="1"/>
+        </w:numPr>
+        <w:rPr>
+          <w:rFonts w:asciiTheme="majorHAnsi" w:hAnsiTheme="majorHAnsi"/>
+          <w:sz w:val="26"/>
+          <w:szCs w:val="26"/>
+        </w:rPr>
+      </w:pPr>
+      <w:proofErr w:type="spellStart"/>
+      <w:r>
+        <w:rPr>
+          <w:rFonts w:asciiTheme="majorHAnsi" w:hAnsiTheme="majorHAnsi"/>
+          <w:sz w:val="26"/>
+          <w:szCs w:val="26"/>
+        </w:rPr>
+        <w:t>git</w:t>
+      </w:r>
+      <w:proofErr w:type="spellEnd"/>
+      <w:r>
+        <w:rPr>
+          <w:rFonts w:asciiTheme="majorHAnsi" w:hAnsiTheme="majorHAnsi"/>
+          <w:sz w:val="26"/>
+          <w:szCs w:val="26"/>
+        </w:rPr>
+        <w:t xml:space="preserve"> checkout &lt;commit number&gt;  filename</w:t>
+      </w:r>
+      <w:r>
+        <w:rPr>
+          <w:rFonts w:asciiTheme="majorHAnsi" w:hAnsiTheme="majorHAnsi"/>
+          <w:sz w:val="26"/>
+          <w:szCs w:val="26"/>
+        </w:rPr>
+        <w:br/>
+        <w:t>- goes to the previous commit(if u want this one, again make a commit or if u want to go back to your final commit follow step 7)</w:t>
+      </w:r>
+    </w:p>
+    <w:p>
+      <w:pPr>
+        <w:pStyle w:val="ListParagraph"/>
+        <w:numPr>
+          <w:ilvl w:val="0"/>
+          <w:numId w:val="1"/>
+        </w:numPr>
+        <w:rPr>
+          <w:rFonts w:asciiTheme="majorHAnsi" w:hAnsiTheme="majorHAnsi"/>
+          <w:sz w:val="26"/>
+          <w:szCs w:val="26"/>
+        </w:rPr>
+      </w:pPr>
+      <w:proofErr w:type="spellStart"/>
+      <w:r>
+        <w:rPr>
+          <w:rFonts w:asciiTheme="majorHAnsi" w:hAnsiTheme="majorHAnsi"/>
+          <w:sz w:val="26"/>
+          <w:szCs w:val="26"/>
+        </w:rPr>
+        <w:t>git</w:t>
+      </w:r>
+      <w:proofErr w:type="spellEnd"/>
+      <w:r>
+        <w:rPr>
+          <w:rFonts w:asciiTheme="majorHAnsi" w:hAnsiTheme="majorHAnsi"/>
+          <w:sz w:val="26"/>
+          <w:szCs w:val="26"/>
+        </w:rPr>
+        <w:t xml:space="preserve"> reset HEAD gradientcolours.docx</w:t>
+      </w:r>
+      <w:r>
+        <w:rPr>
+          <w:rFonts w:asciiTheme="majorHAnsi" w:hAnsiTheme="majorHAnsi"/>
+          <w:sz w:val="26"/>
+          <w:szCs w:val="26"/>
+        </w:rPr>
+        <w:br/>
+      </w:r>
+      <w:proofErr w:type="spellStart"/>
+      <w:r>
+        <w:rPr>
+          <w:rFonts w:asciiTheme="majorHAnsi" w:hAnsiTheme="majorHAnsi"/>
+          <w:sz w:val="26"/>
+          <w:szCs w:val="26"/>
+        </w:rPr>
+        <w:t>git</w:t>
+      </w:r>
+      <w:proofErr w:type="spellEnd"/>
+      <w:r>
+        <w:rPr>
+          <w:rFonts w:asciiTheme="majorHAnsi" w:hAnsiTheme="majorHAnsi"/>
+          <w:sz w:val="26"/>
+          <w:szCs w:val="26"/>
+        </w:rPr>
+        <w:t xml:space="preserve"> checkout -- gradientcolours.docx</w:t>
+      </w:r>
+    </w:p>
+    <w:p>
+      <w:pPr>
+        <w:pStyle w:val="ListParagraph"/>
+        <w:numPr>
+          <w:ilvl w:val="0"/>
+          <w:numId w:val="1"/>
+        </w:numPr>
+        <w:rPr>
+          <w:rFonts w:asciiTheme="majorHAnsi" w:hAnsiTheme="majorHAnsi"/>
+          <w:sz w:val="26"/>
+          <w:szCs w:val="26"/>
+        </w:rPr>
+      </w:pPr>
+      <w:proofErr w:type="spellStart"/>
+      <w:r>
+        <w:rPr>
+          <w:rFonts w:asciiTheme="majorHAnsi" w:hAnsiTheme="majorHAnsi"/>
+          <w:sz w:val="26"/>
+          <w:szCs w:val="26"/>
+        </w:rPr>
+        <w:t>git</w:t>
+      </w:r>
+      <w:proofErr w:type="spellEnd"/>
+      <w:r>
+        <w:rPr>
+          <w:rFonts w:asciiTheme="majorHAnsi" w:hAnsiTheme="majorHAnsi"/>
+          <w:sz w:val="26"/>
+          <w:szCs w:val="26"/>
+        </w:rPr>
+        <w:t xml:space="preserve"> clone </w:t>
+      </w:r>
+      <w:proofErr w:type="spellStart"/>
+      <w:r>
+        <w:rPr>
+          <w:rFonts w:asciiTheme="majorHAnsi" w:hAnsiTheme="majorHAnsi"/>
+          <w:sz w:val="26"/>
+          <w:szCs w:val="26"/>
+        </w:rPr>
+        <w:t>repository_url</w:t>
+      </w:r>
+      <w:proofErr w:type="spellEnd"/>
+      <w:r>
+        <w:rPr>
+          <w:rFonts w:asciiTheme="majorHAnsi" w:hAnsiTheme="majorHAnsi"/>
+          <w:sz w:val="26"/>
+          <w:szCs w:val="26"/>
+        </w:rPr>
+        <w:br/>
+        <w:t>- for copying a repository from an url</w:t>
+      </w:r>
     </w:p>
     <w:sectPr>
       <w:pgSz w:w="12240" w:h="15840"/>
@@ -88,6 +701,544 @@
 <file path=word/numbering.xml><?xml version="1.0" encoding="utf-8"?>
 <w:numbering xmlns:ve="http://schemas.openxmlformats.org/markup-compatibility/2006" xmlns:o="urn:schemas-microsoft-com:office:office" xmlns:r="http://schemas.openxmlformats.org/officeDocument/2006/relationships" xmlns:m="http://schemas.openxmlformats.org/officeDocument/2006/math" xmlns:v="urn:schemas-microsoft-com:vml" xmlns:wp="http://schemas.openxmlformats.org/drawingml/2006/wordprocessingDrawing" xmlns:w10="urn:schemas-microsoft-com:office:word" xmlns:w="http://schemas.openxmlformats.org/wordprocessingml/2006/main" xmlns:wne="http://schemas.microsoft.com/office/word/2006/wordml">
   <w:abstractNum w:abstractNumId="0">
+    <w:nsid w:val="06964C10"/>
+    <w:multiLevelType w:val="hybridMultilevel"/>
+    <w:tmpl w:val="3752ACCA"/>
+    <w:lvl w:ilvl="0" w:tplc="57607208">
+      <w:start w:val="1"/>
+      <w:numFmt w:val="bullet"/>
+      <w:lvlText w:val="-"/>
+      <w:lvlJc w:val="left"/>
+      <w:pPr>
+        <w:ind w:left="1080" w:hanging="360"/>
+      </w:pPr>
+      <w:rPr>
+        <w:rFonts w:ascii="Cambria" w:eastAsiaTheme="minorEastAsia" w:hAnsi="Cambria" w:cstheme="minorBidi" w:hint="default"/>
+      </w:rPr>
+    </w:lvl>
+    <w:lvl w:ilvl="1" w:tplc="04090003" w:tentative="1">
+      <w:start w:val="1"/>
+      <w:numFmt w:val="bullet"/>
+      <w:lvlText w:val="o"/>
+      <w:lvlJc w:val="left"/>
+      <w:pPr>
+        <w:ind w:left="1800" w:hanging="360"/>
+      </w:pPr>
+      <w:rPr>
+        <w:rFonts w:ascii="Courier New" w:hAnsi="Courier New" w:cs="Courier New" w:hint="default"/>
+      </w:rPr>
+    </w:lvl>
+    <w:lvl w:ilvl="2" w:tplc="04090005" w:tentative="1">
+      <w:start w:val="1"/>
+      <w:numFmt w:val="bullet"/>
+      <w:lvlText w:val=""/>
+      <w:lvlJc w:val="left"/>
+      <w:pPr>
+        <w:ind w:left="2520" w:hanging="360"/>
+      </w:pPr>
+      <w:rPr>
+        <w:rFonts w:ascii="Wingdings" w:hAnsi="Wingdings" w:hint="default"/>
+      </w:rPr>
+    </w:lvl>
+    <w:lvl w:ilvl="3" w:tplc="04090001" w:tentative="1">
+      <w:start w:val="1"/>
+      <w:numFmt w:val="bullet"/>
+      <w:lvlText w:val=""/>
+      <w:lvlJc w:val="left"/>
+      <w:pPr>
+        <w:ind w:left="3240" w:hanging="360"/>
+      </w:pPr>
+      <w:rPr>
+        <w:rFonts w:ascii="Symbol" w:hAnsi="Symbol" w:hint="default"/>
+      </w:rPr>
+    </w:lvl>
+    <w:lvl w:ilvl="4" w:tplc="04090003" w:tentative="1">
+      <w:start w:val="1"/>
+      <w:numFmt w:val="bullet"/>
+      <w:lvlText w:val="o"/>
+      <w:lvlJc w:val="left"/>
+      <w:pPr>
+        <w:ind w:left="3960" w:hanging="360"/>
+      </w:pPr>
+      <w:rPr>
+        <w:rFonts w:ascii="Courier New" w:hAnsi="Courier New" w:cs="Courier New" w:hint="default"/>
+      </w:rPr>
+    </w:lvl>
+    <w:lvl w:ilvl="5" w:tplc="04090005" w:tentative="1">
+      <w:start w:val="1"/>
+      <w:numFmt w:val="bullet"/>
+      <w:lvlText w:val=""/>
+      <w:lvlJc w:val="left"/>
+      <w:pPr>
+        <w:ind w:left="4680" w:hanging="360"/>
+      </w:pPr>
+      <w:rPr>
+        <w:rFonts w:ascii="Wingdings" w:hAnsi="Wingdings" w:hint="default"/>
+      </w:rPr>
+    </w:lvl>
+    <w:lvl w:ilvl="6" w:tplc="04090001" w:tentative="1">
+      <w:start w:val="1"/>
+      <w:numFmt w:val="bullet"/>
+      <w:lvlText w:val=""/>
+      <w:lvlJc w:val="left"/>
+      <w:pPr>
+        <w:ind w:left="5400" w:hanging="360"/>
+      </w:pPr>
+      <w:rPr>
+        <w:rFonts w:ascii="Symbol" w:hAnsi="Symbol" w:hint="default"/>
+      </w:rPr>
+    </w:lvl>
+    <w:lvl w:ilvl="7" w:tplc="04090003" w:tentative="1">
+      <w:start w:val="1"/>
+      <w:numFmt w:val="bullet"/>
+      <w:lvlText w:val="o"/>
+      <w:lvlJc w:val="left"/>
+      <w:pPr>
+        <w:ind w:left="6120" w:hanging="360"/>
+      </w:pPr>
+      <w:rPr>
+        <w:rFonts w:ascii="Courier New" w:hAnsi="Courier New" w:cs="Courier New" w:hint="default"/>
+      </w:rPr>
+    </w:lvl>
+    <w:lvl w:ilvl="8" w:tplc="04090005" w:tentative="1">
+      <w:start w:val="1"/>
+      <w:numFmt w:val="bullet"/>
+      <w:lvlText w:val=""/>
+      <w:lvlJc w:val="left"/>
+      <w:pPr>
+        <w:ind w:left="6840" w:hanging="360"/>
+      </w:pPr>
+      <w:rPr>
+        <w:rFonts w:ascii="Wingdings" w:hAnsi="Wingdings" w:hint="default"/>
+      </w:rPr>
+    </w:lvl>
+  </w:abstractNum>
+  <w:abstractNum w:abstractNumId="1">
+    <w:nsid w:val="2777288A"/>
+    <w:multiLevelType w:val="hybridMultilevel"/>
+    <w:tmpl w:val="ED185D18"/>
+    <w:lvl w:ilvl="0" w:tplc="0409000F">
+      <w:start w:val="1"/>
+      <w:numFmt w:val="decimal"/>
+      <w:lvlText w:val="%1."/>
+      <w:lvlJc w:val="left"/>
+      <w:pPr>
+        <w:ind w:left="720" w:hanging="360"/>
+      </w:pPr>
+    </w:lvl>
+    <w:lvl w:ilvl="1" w:tplc="04090019" w:tentative="1">
+      <w:start w:val="1"/>
+      <w:numFmt w:val="lowerLetter"/>
+      <w:lvlText w:val="%2."/>
+      <w:lvlJc w:val="left"/>
+      <w:pPr>
+        <w:ind w:left="1440" w:hanging="360"/>
+      </w:pPr>
+    </w:lvl>
+    <w:lvl w:ilvl="2" w:tplc="0409001B" w:tentative="1">
+      <w:start w:val="1"/>
+      <w:numFmt w:val="lowerRoman"/>
+      <w:lvlText w:val="%3."/>
+      <w:lvlJc w:val="right"/>
+      <w:pPr>
+        <w:ind w:left="2160" w:hanging="180"/>
+      </w:pPr>
+    </w:lvl>
+    <w:lvl w:ilvl="3" w:tplc="0409000F" w:tentative="1">
+      <w:start w:val="1"/>
+      <w:numFmt w:val="decimal"/>
+      <w:lvlText w:val="%4."/>
+      <w:lvlJc w:val="left"/>
+      <w:pPr>
+        <w:ind w:left="2880" w:hanging="360"/>
+      </w:pPr>
+    </w:lvl>
+    <w:lvl w:ilvl="4" w:tplc="04090019" w:tentative="1">
+      <w:start w:val="1"/>
+      <w:numFmt w:val="lowerLetter"/>
+      <w:lvlText w:val="%5."/>
+      <w:lvlJc w:val="left"/>
+      <w:pPr>
+        <w:ind w:left="3600" w:hanging="360"/>
+      </w:pPr>
+    </w:lvl>
+    <w:lvl w:ilvl="5" w:tplc="0409001B" w:tentative="1">
+      <w:start w:val="1"/>
+      <w:numFmt w:val="lowerRoman"/>
+      <w:lvlText w:val="%6."/>
+      <w:lvlJc w:val="right"/>
+      <w:pPr>
+        <w:ind w:left="4320" w:hanging="180"/>
+      </w:pPr>
+    </w:lvl>
+    <w:lvl w:ilvl="6" w:tplc="0409000F" w:tentative="1">
+      <w:start w:val="1"/>
+      <w:numFmt w:val="decimal"/>
+      <w:lvlText w:val="%7."/>
+      <w:lvlJc w:val="left"/>
+      <w:pPr>
+        <w:ind w:left="5040" w:hanging="360"/>
+      </w:pPr>
+    </w:lvl>
+    <w:lvl w:ilvl="7" w:tplc="04090019" w:tentative="1">
+      <w:start w:val="1"/>
+      <w:numFmt w:val="lowerLetter"/>
+      <w:lvlText w:val="%8."/>
+      <w:lvlJc w:val="left"/>
+      <w:pPr>
+        <w:ind w:left="5760" w:hanging="360"/>
+      </w:pPr>
+    </w:lvl>
+    <w:lvl w:ilvl="8" w:tplc="0409001B" w:tentative="1">
+      <w:start w:val="1"/>
+      <w:numFmt w:val="lowerRoman"/>
+      <w:lvlText w:val="%9."/>
+      <w:lvlJc w:val="right"/>
+      <w:pPr>
+        <w:ind w:left="6480" w:hanging="180"/>
+      </w:pPr>
+    </w:lvl>
+  </w:abstractNum>
+  <w:abstractNum w:abstractNumId="2">
+    <w:nsid w:val="3CFA03DC"/>
+    <w:multiLevelType w:val="hybridMultilevel"/>
+    <w:tmpl w:val="6D586C24"/>
+    <w:lvl w:ilvl="0" w:tplc="51221366">
+      <w:start w:val="3"/>
+      <w:numFmt w:val="bullet"/>
+      <w:lvlText w:val="-"/>
+      <w:lvlJc w:val="left"/>
+      <w:pPr>
+        <w:ind w:left="1080" w:hanging="360"/>
+      </w:pPr>
+      <w:rPr>
+        <w:rFonts w:ascii="Cambria" w:eastAsiaTheme="minorEastAsia" w:hAnsi="Cambria" w:cstheme="minorBidi" w:hint="default"/>
+      </w:rPr>
+    </w:lvl>
+    <w:lvl w:ilvl="1" w:tplc="04090003" w:tentative="1">
+      <w:start w:val="1"/>
+      <w:numFmt w:val="bullet"/>
+      <w:lvlText w:val="o"/>
+      <w:lvlJc w:val="left"/>
+      <w:pPr>
+        <w:ind w:left="1800" w:hanging="360"/>
+      </w:pPr>
+      <w:rPr>
+        <w:rFonts w:ascii="Courier New" w:hAnsi="Courier New" w:cs="Courier New" w:hint="default"/>
+      </w:rPr>
+    </w:lvl>
+    <w:lvl w:ilvl="2" w:tplc="04090005" w:tentative="1">
+      <w:start w:val="1"/>
+      <w:numFmt w:val="bullet"/>
+      <w:lvlText w:val=""/>
+      <w:lvlJc w:val="left"/>
+      <w:pPr>
+        <w:ind w:left="2520" w:hanging="360"/>
+      </w:pPr>
+      <w:rPr>
+        <w:rFonts w:ascii="Wingdings" w:hAnsi="Wingdings" w:hint="default"/>
+      </w:rPr>
+    </w:lvl>
+    <w:lvl w:ilvl="3" w:tplc="04090001" w:tentative="1">
+      <w:start w:val="1"/>
+      <w:numFmt w:val="bullet"/>
+      <w:lvlText w:val=""/>
+      <w:lvlJc w:val="left"/>
+      <w:pPr>
+        <w:ind w:left="3240" w:hanging="360"/>
+      </w:pPr>
+      <w:rPr>
+        <w:rFonts w:ascii="Symbol" w:hAnsi="Symbol" w:hint="default"/>
+      </w:rPr>
+    </w:lvl>
+    <w:lvl w:ilvl="4" w:tplc="04090003" w:tentative="1">
+      <w:start w:val="1"/>
+      <w:numFmt w:val="bullet"/>
+      <w:lvlText w:val="o"/>
+      <w:lvlJc w:val="left"/>
+      <w:pPr>
+        <w:ind w:left="3960" w:hanging="360"/>
+      </w:pPr>
+      <w:rPr>
+        <w:rFonts w:ascii="Courier New" w:hAnsi="Courier New" w:cs="Courier New" w:hint="default"/>
+      </w:rPr>
+    </w:lvl>
+    <w:lvl w:ilvl="5" w:tplc="04090005" w:tentative="1">
+      <w:start w:val="1"/>
+      <w:numFmt w:val="bullet"/>
+      <w:lvlText w:val=""/>
+      <w:lvlJc w:val="left"/>
+      <w:pPr>
+        <w:ind w:left="4680" w:hanging="360"/>
+      </w:pPr>
+      <w:rPr>
+        <w:rFonts w:ascii="Wingdings" w:hAnsi="Wingdings" w:hint="default"/>
+      </w:rPr>
+    </w:lvl>
+    <w:lvl w:ilvl="6" w:tplc="04090001" w:tentative="1">
+      <w:start w:val="1"/>
+      <w:numFmt w:val="bullet"/>
+      <w:lvlText w:val=""/>
+      <w:lvlJc w:val="left"/>
+      <w:pPr>
+        <w:ind w:left="5400" w:hanging="360"/>
+      </w:pPr>
+      <w:rPr>
+        <w:rFonts w:ascii="Symbol" w:hAnsi="Symbol" w:hint="default"/>
+      </w:rPr>
+    </w:lvl>
+    <w:lvl w:ilvl="7" w:tplc="04090003" w:tentative="1">
+      <w:start w:val="1"/>
+      <w:numFmt w:val="bullet"/>
+      <w:lvlText w:val="o"/>
+      <w:lvlJc w:val="left"/>
+      <w:pPr>
+        <w:ind w:left="6120" w:hanging="360"/>
+      </w:pPr>
+      <w:rPr>
+        <w:rFonts w:ascii="Courier New" w:hAnsi="Courier New" w:cs="Courier New" w:hint="default"/>
+      </w:rPr>
+    </w:lvl>
+    <w:lvl w:ilvl="8" w:tplc="04090005" w:tentative="1">
+      <w:start w:val="1"/>
+      <w:numFmt w:val="bullet"/>
+      <w:lvlText w:val=""/>
+      <w:lvlJc w:val="left"/>
+      <w:pPr>
+        <w:ind w:left="6840" w:hanging="360"/>
+      </w:pPr>
+      <w:rPr>
+        <w:rFonts w:ascii="Wingdings" w:hAnsi="Wingdings" w:hint="default"/>
+      </w:rPr>
+    </w:lvl>
+  </w:abstractNum>
+  <w:abstractNum w:abstractNumId="3">
+    <w:nsid w:val="4B6B1922"/>
+    <w:multiLevelType w:val="hybridMultilevel"/>
+    <w:tmpl w:val="2892D854"/>
+    <w:lvl w:ilvl="0" w:tplc="3F2A874E">
+      <w:start w:val="3"/>
+      <w:numFmt w:val="bullet"/>
+      <w:lvlText w:val="-"/>
+      <w:lvlJc w:val="left"/>
+      <w:pPr>
+        <w:ind w:left="1080" w:hanging="360"/>
+      </w:pPr>
+      <w:rPr>
+        <w:rFonts w:ascii="Cambria" w:eastAsiaTheme="minorEastAsia" w:hAnsi="Cambria" w:cstheme="minorBidi" w:hint="default"/>
+      </w:rPr>
+    </w:lvl>
+    <w:lvl w:ilvl="1" w:tplc="04090003" w:tentative="1">
+      <w:start w:val="1"/>
+      <w:numFmt w:val="bullet"/>
+      <w:lvlText w:val="o"/>
+      <w:lvlJc w:val="left"/>
+      <w:pPr>
+        <w:ind w:left="1800" w:hanging="360"/>
+      </w:pPr>
+      <w:rPr>
+        <w:rFonts w:ascii="Courier New" w:hAnsi="Courier New" w:cs="Courier New" w:hint="default"/>
+      </w:rPr>
+    </w:lvl>
+    <w:lvl w:ilvl="2" w:tplc="04090005" w:tentative="1">
+      <w:start w:val="1"/>
+      <w:numFmt w:val="bullet"/>
+      <w:lvlText w:val=""/>
+      <w:lvlJc w:val="left"/>
+      <w:pPr>
+        <w:ind w:left="2520" w:hanging="360"/>
+      </w:pPr>
+      <w:rPr>
+        <w:rFonts w:ascii="Wingdings" w:hAnsi="Wingdings" w:hint="default"/>
+      </w:rPr>
+    </w:lvl>
+    <w:lvl w:ilvl="3" w:tplc="04090001" w:tentative="1">
+      <w:start w:val="1"/>
+      <w:numFmt w:val="bullet"/>
+      <w:lvlText w:val=""/>
+      <w:lvlJc w:val="left"/>
+      <w:pPr>
+        <w:ind w:left="3240" w:hanging="360"/>
+      </w:pPr>
+      <w:rPr>
+        <w:rFonts w:ascii="Symbol" w:hAnsi="Symbol" w:hint="default"/>
+      </w:rPr>
+    </w:lvl>
+    <w:lvl w:ilvl="4" w:tplc="04090003" w:tentative="1">
+      <w:start w:val="1"/>
+      <w:numFmt w:val="bullet"/>
+      <w:lvlText w:val="o"/>
+      <w:lvlJc w:val="left"/>
+      <w:pPr>
+        <w:ind w:left="3960" w:hanging="360"/>
+      </w:pPr>
+      <w:rPr>
+        <w:rFonts w:ascii="Courier New" w:hAnsi="Courier New" w:cs="Courier New" w:hint="default"/>
+      </w:rPr>
+    </w:lvl>
+    <w:lvl w:ilvl="5" w:tplc="04090005" w:tentative="1">
+      <w:start w:val="1"/>
+      <w:numFmt w:val="bullet"/>
+      <w:lvlText w:val=""/>
+      <w:lvlJc w:val="left"/>
+      <w:pPr>
+        <w:ind w:left="4680" w:hanging="360"/>
+      </w:pPr>
+      <w:rPr>
+        <w:rFonts w:ascii="Wingdings" w:hAnsi="Wingdings" w:hint="default"/>
+      </w:rPr>
+    </w:lvl>
+    <w:lvl w:ilvl="6" w:tplc="04090001" w:tentative="1">
+      <w:start w:val="1"/>
+      <w:numFmt w:val="bullet"/>
+      <w:lvlText w:val=""/>
+      <w:lvlJc w:val="left"/>
+      <w:pPr>
+        <w:ind w:left="5400" w:hanging="360"/>
+      </w:pPr>
+      <w:rPr>
+        <w:rFonts w:ascii="Symbol" w:hAnsi="Symbol" w:hint="default"/>
+      </w:rPr>
+    </w:lvl>
+    <w:lvl w:ilvl="7" w:tplc="04090003" w:tentative="1">
+      <w:start w:val="1"/>
+      <w:numFmt w:val="bullet"/>
+      <w:lvlText w:val="o"/>
+      <w:lvlJc w:val="left"/>
+      <w:pPr>
+        <w:ind w:left="6120" w:hanging="360"/>
+      </w:pPr>
+      <w:rPr>
+        <w:rFonts w:ascii="Courier New" w:hAnsi="Courier New" w:cs="Courier New" w:hint="default"/>
+      </w:rPr>
+    </w:lvl>
+    <w:lvl w:ilvl="8" w:tplc="04090005" w:tentative="1">
+      <w:start w:val="1"/>
+      <w:numFmt w:val="bullet"/>
+      <w:lvlText w:val=""/>
+      <w:lvlJc w:val="left"/>
+      <w:pPr>
+        <w:ind w:left="6840" w:hanging="360"/>
+      </w:pPr>
+      <w:rPr>
+        <w:rFonts w:ascii="Wingdings" w:hAnsi="Wingdings" w:hint="default"/>
+      </w:rPr>
+    </w:lvl>
+  </w:abstractNum>
+  <w:abstractNum w:abstractNumId="4">
+    <w:nsid w:val="6F281054"/>
+    <w:multiLevelType w:val="hybridMultilevel"/>
+    <w:tmpl w:val="3A5C38E6"/>
+    <w:lvl w:ilvl="0" w:tplc="0F6E66A4">
+      <w:start w:val="3"/>
+      <w:numFmt w:val="bullet"/>
+      <w:lvlText w:val=""/>
+      <w:lvlJc w:val="left"/>
+      <w:pPr>
+        <w:ind w:left="720" w:hanging="360"/>
+      </w:pPr>
+      <w:rPr>
+        <w:rFonts w:ascii="Symbol" w:eastAsiaTheme="minorEastAsia" w:hAnsi="Symbol" w:cstheme="minorBidi" w:hint="default"/>
+      </w:rPr>
+    </w:lvl>
+    <w:lvl w:ilvl="1" w:tplc="04090003" w:tentative="1">
+      <w:start w:val="1"/>
+      <w:numFmt w:val="bullet"/>
+      <w:lvlText w:val="o"/>
+      <w:lvlJc w:val="left"/>
+      <w:pPr>
+        <w:ind w:left="1440" w:hanging="360"/>
+      </w:pPr>
+      <w:rPr>
+        <w:rFonts w:ascii="Courier New" w:hAnsi="Courier New" w:cs="Courier New" w:hint="default"/>
+      </w:rPr>
+    </w:lvl>
+    <w:lvl w:ilvl="2" w:tplc="04090005" w:tentative="1">
+      <w:start w:val="1"/>
+      <w:numFmt w:val="bullet"/>
+      <w:lvlText w:val=""/>
+      <w:lvlJc w:val="left"/>
+      <w:pPr>
+        <w:ind w:left="2160" w:hanging="360"/>
+      </w:pPr>
+      <w:rPr>
+        <w:rFonts w:ascii="Wingdings" w:hAnsi="Wingdings" w:hint="default"/>
+      </w:rPr>
+    </w:lvl>
+    <w:lvl w:ilvl="3" w:tplc="04090001" w:tentative="1">
+      <w:start w:val="1"/>
+      <w:numFmt w:val="bullet"/>
+      <w:lvlText w:val=""/>
+      <w:lvlJc w:val="left"/>
+      <w:pPr>
+        <w:ind w:left="2880" w:hanging="360"/>
+      </w:pPr>
+      <w:rPr>
+        <w:rFonts w:ascii="Symbol" w:hAnsi="Symbol" w:hint="default"/>
+      </w:rPr>
+    </w:lvl>
+    <w:lvl w:ilvl="4" w:tplc="04090003" w:tentative="1">
+      <w:start w:val="1"/>
+      <w:numFmt w:val="bullet"/>
+      <w:lvlText w:val="o"/>
+      <w:lvlJc w:val="left"/>
+      <w:pPr>
+        <w:ind w:left="3600" w:hanging="360"/>
+      </w:pPr>
+      <w:rPr>
+        <w:rFonts w:ascii="Courier New" w:hAnsi="Courier New" w:cs="Courier New" w:hint="default"/>
+      </w:rPr>
+    </w:lvl>
+    <w:lvl w:ilvl="5" w:tplc="04090005" w:tentative="1">
+      <w:start w:val="1"/>
+      <w:numFmt w:val="bullet"/>
+      <w:lvlText w:val=""/>
+      <w:lvlJc w:val="left"/>
+      <w:pPr>
+        <w:ind w:left="4320" w:hanging="360"/>
+      </w:pPr>
+      <w:rPr>
+        <w:rFonts w:ascii="Wingdings" w:hAnsi="Wingdings" w:hint="default"/>
+      </w:rPr>
+    </w:lvl>
+    <w:lvl w:ilvl="6" w:tplc="04090001" w:tentative="1">
+      <w:start w:val="1"/>
+      <w:numFmt w:val="bullet"/>
+      <w:lvlText w:val=""/>
+      <w:lvlJc w:val="left"/>
+      <w:pPr>
+        <w:ind w:left="5040" w:hanging="360"/>
+      </w:pPr>
+      <w:rPr>
+        <w:rFonts w:ascii="Symbol" w:hAnsi="Symbol" w:hint="default"/>
+      </w:rPr>
+    </w:lvl>
+    <w:lvl w:ilvl="7" w:tplc="04090003" w:tentative="1">
+      <w:start w:val="1"/>
+      <w:numFmt w:val="bullet"/>
+      <w:lvlText w:val="o"/>
+      <w:lvlJc w:val="left"/>
+      <w:pPr>
+        <w:ind w:left="5760" w:hanging="360"/>
+      </w:pPr>
+      <w:rPr>
+        <w:rFonts w:ascii="Courier New" w:hAnsi="Courier New" w:cs="Courier New" w:hint="default"/>
+      </w:rPr>
+    </w:lvl>
+    <w:lvl w:ilvl="8" w:tplc="04090005" w:tentative="1">
+      <w:start w:val="1"/>
+      <w:numFmt w:val="bullet"/>
+      <w:lvlText w:val=""/>
+      <w:lvlJc w:val="left"/>
+      <w:pPr>
+        <w:ind w:left="6480" w:hanging="360"/>
+      </w:pPr>
+      <w:rPr>
+        <w:rFonts w:ascii="Wingdings" w:hAnsi="Wingdings" w:hint="default"/>
+      </w:rPr>
+    </w:lvl>
+  </w:abstractNum>
+  <w:abstractNum w:abstractNumId="5">
     <w:nsid w:val="76F2637B"/>
     <w:multiLevelType w:val="hybridMultilevel"/>
     <w:tmpl w:val="33A0C870"/>
@@ -177,7 +1328,22 @@
     </w:lvl>
   </w:abstractNum>
   <w:num w:numId="1">
+    <w:abstractNumId w:val="5"/>
+  </w:num>
+  <w:num w:numId="2">
     <w:abstractNumId w:val="0"/>
+  </w:num>
+  <w:num w:numId="3">
+    <w:abstractNumId w:val="1"/>
+  </w:num>
+  <w:num w:numId="4">
+    <w:abstractNumId w:val="3"/>
+  </w:num>
+  <w:num w:numId="5">
+    <w:abstractNumId w:val="2"/>
+  </w:num>
+  <w:num w:numId="6">
+    <w:abstractNumId w:val="4"/>
   </w:num>
 </w:numbering>
 </file>

</xml_diff>